<commit_message>
converted to desktop application
</commit_message>
<xml_diff>
--- a/Inventory/output.docx
+++ b/Inventory/output.docx
@@ -11,6 +11,14 @@
           <w:lang w:val="en-US"/>
         </w:rPr>
       </w:pPr>
+      <w:r>
+        <w:rPr>
+          <w:rFonts w:ascii="Times New Roman" w:hAnsi="Times New Roman" w:cs="Times New Roman"/>
+          <w:sz w:val="56"/>
+          <w:lang w:val="en-US"/>
+        </w:rPr>
+        <w:t xml:space="preserve">Issued </w:t>
+      </w:r>
       <w:r>
         <w:rPr>
           <w:rFonts w:ascii="Times New Roman" w:hAnsi="Times New Roman" w:cs="Times New Roman"/>
@@ -33,8 +41,6 @@
           <w:lang w:val="en-US"/>
         </w:rPr>
       </w:pPr>
-      <w:bookmarkStart w:id="0" w:name="_GoBack"/>
-      <w:bookmarkEnd w:id="0"/>
     </w:p>
     <w:tbl>
       <w:tblPr>
@@ -103,11 +109,10 @@
             <w:r>
               <w:rPr>
                 <w:rFonts w:ascii="Calibri" w:eastAsia="Times New Roman" w:hAnsi="Calibri" w:cs="Calibri"/>
-                <w:noProof/>
-                <w:color w:val="000000"/>
-                <w:lang w:eastAsia="en-IN"/>
-              </w:rPr>
-              <w:t>ava</w:t>
+                <w:color w:val="000000"/>
+                <w:lang w:eastAsia="en-IN"/>
+              </w:rPr>
+              <w:t>product1</w:t>
             </w:r>
           </w:p>
         </w:tc>
@@ -138,7 +143,7 @@
                 <w:color w:val="000000"/>
                 <w:lang w:eastAsia="en-IN"/>
               </w:rPr>
-              <w:t>Date of Survey</w:t>
+              <w:t>Issued By</w:t>
             </w:r>
           </w:p>
         </w:tc>
@@ -163,7 +168,7 @@
                 <w:color w:val="000000"/>
                 <w:lang w:eastAsia="en-IN"/>
               </w:rPr>
-              <w:t>2022-03-16</w:t>
+              <w:t>naiktanvi30@gmail.com</w:t>
             </w:r>
           </w:p>
         </w:tc>
@@ -194,7 +199,7 @@
                 <w:color w:val="000000"/>
                 <w:lang w:eastAsia="en-IN"/>
               </w:rPr>
-              <w:t>Bill No.</w:t>
+              <w:t>Issued To</w:t>
             </w:r>
           </w:p>
         </w:tc>
@@ -219,7 +224,7 @@
                 <w:color w:val="000000"/>
                 <w:lang w:eastAsia="en-IN"/>
               </w:rPr>
-              <w:t>daw</w:t>
+              <w:t/>
             </w:r>
           </w:p>
         </w:tc>
@@ -250,7 +255,7 @@
                 <w:color w:val="000000"/>
                 <w:lang w:eastAsia="en-IN"/>
               </w:rPr>
-              <w:t>Name of Firm</w:t>
+              <w:t>District</w:t>
             </w:r>
           </w:p>
         </w:tc>
@@ -275,7 +280,7 @@
                 <w:color w:val="000000"/>
                 <w:lang w:eastAsia="en-IN"/>
               </w:rPr>
-              <w:t>daw</w:t>
+              <w:t>-</w:t>
             </w:r>
           </w:p>
         </w:tc>
@@ -289,24 +294,23 @@
             <w:tcW w:w="3921" w:type="dxa"/>
             <w:shd w:val="clear" w:color="auto" w:fill="auto"/>
             <w:vAlign w:val="center"/>
-            <w:hideMark/>
-          </w:tcPr>
-          <w:p>
-            <w:pPr>
-              <w:spacing w:after="0" w:line="240" w:lineRule="auto"/>
-              <w:rPr>
-                <w:rFonts w:ascii="Calibri" w:eastAsia="Times New Roman" w:hAnsi="Calibri" w:cs="Calibri"/>
-                <w:color w:val="000000"/>
-                <w:lang w:eastAsia="en-IN"/>
-              </w:rPr>
-            </w:pPr>
-            <w:r>
-              <w:rPr>
-                <w:rFonts w:ascii="Calibri" w:eastAsia="Times New Roman" w:hAnsi="Calibri" w:cs="Calibri"/>
-                <w:color w:val="000000"/>
-                <w:lang w:eastAsia="en-IN"/>
-              </w:rPr>
-              <w:t>Quantity</w:t>
+          </w:tcPr>
+          <w:p>
+            <w:pPr>
+              <w:spacing w:after="0" w:line="240" w:lineRule="auto"/>
+              <w:rPr>
+                <w:rFonts w:ascii="Calibri" w:eastAsia="Times New Roman" w:hAnsi="Calibri" w:cs="Calibri"/>
+                <w:color w:val="000000"/>
+                <w:lang w:eastAsia="en-IN"/>
+              </w:rPr>
+            </w:pPr>
+            <w:r>
+              <w:rPr>
+                <w:rFonts w:ascii="Calibri" w:eastAsia="Times New Roman" w:hAnsi="Calibri" w:cs="Calibri"/>
+                <w:color w:val="000000"/>
+                <w:lang w:eastAsia="en-IN"/>
+              </w:rPr>
+              <w:t>Battalion</w:t>
             </w:r>
           </w:p>
         </w:tc>
@@ -315,26 +319,26 @@
             <w:tcW w:w="5497" w:type="dxa"/>
             <w:shd w:val="clear" w:color="auto" w:fill="auto"/>
             <w:vAlign w:val="center"/>
-            <w:hideMark/>
-          </w:tcPr>
-          <w:p>
-            <w:pPr>
-              <w:spacing w:after="0" w:line="240" w:lineRule="auto"/>
-              <w:rPr>
-                <w:rFonts w:ascii="Calibri" w:eastAsia="Times New Roman" w:hAnsi="Calibri" w:cs="Calibri"/>
-                <w:color w:val="000000"/>
-                <w:lang w:eastAsia="en-IN"/>
-              </w:rPr>
-            </w:pPr>
-            <w:r>
-              <w:rPr>
-                <w:rFonts w:ascii="Calibri" w:eastAsia="Times New Roman" w:hAnsi="Calibri" w:cs="Calibri"/>
-                <w:noProof/>
-                <w:color w:val="000000"/>
-                <w:lang w:eastAsia="en-IN"/>
-              </w:rPr>
-              <w:t>4</w:t>
-            </w:r>
+          </w:tcPr>
+          <w:p>
+            <w:pPr>
+              <w:spacing w:after="0" w:line="240" w:lineRule="auto"/>
+              <w:rPr>
+                <w:rFonts w:ascii="Calibri" w:eastAsia="Times New Roman" w:hAnsi="Calibri" w:cs="Calibri"/>
+                <w:color w:val="000000"/>
+                <w:lang w:eastAsia="en-IN"/>
+              </w:rPr>
+            </w:pPr>
+            <w:r>
+              <w:rPr>
+                <w:rFonts w:ascii="Calibri" w:eastAsia="Times New Roman" w:hAnsi="Calibri" w:cs="Calibri"/>
+                <w:color w:val="000000"/>
+                <w:lang w:eastAsia="en-IN"/>
+              </w:rPr>
+              <w:t>IRBN Sakoh(Kangra)</w:t>
+            </w:r>
+            <w:bookmarkStart w:id="0" w:name="_GoBack"/>
+            <w:bookmarkEnd w:id="0"/>
           </w:p>
         </w:tc>
       </w:tr>
@@ -364,7 +368,7 @@
                 <w:color w:val="000000"/>
                 <w:lang w:eastAsia="en-IN"/>
               </w:rPr>
-              <w:t>Rate per Item</w:t>
+              <w:t>Station</w:t>
             </w:r>
           </w:p>
         </w:tc>
@@ -373,23 +377,24 @@
             <w:tcW w:w="5497" w:type="dxa"/>
             <w:shd w:val="clear" w:color="auto" w:fill="auto"/>
             <w:vAlign w:val="center"/>
-          </w:tcPr>
-          <w:p>
-            <w:pPr>
-              <w:spacing w:after="0" w:line="240" w:lineRule="auto"/>
-              <w:rPr>
-                <w:rFonts w:ascii="Calibri" w:eastAsia="Times New Roman" w:hAnsi="Calibri" w:cs="Calibri"/>
-                <w:color w:val="000000"/>
-                <w:lang w:eastAsia="en-IN"/>
-              </w:rPr>
-            </w:pPr>
-            <w:r>
-              <w:rPr>
-                <w:rFonts w:ascii="Calibri" w:eastAsia="Times New Roman" w:hAnsi="Calibri" w:cs="Calibri"/>
-                <w:color w:val="000000"/>
-                <w:lang w:eastAsia="en-IN"/>
-              </w:rPr>
-              <w:t>222</w:t>
+            <w:hideMark/>
+          </w:tcPr>
+          <w:p>
+            <w:pPr>
+              <w:spacing w:after="0" w:line="240" w:lineRule="auto"/>
+              <w:rPr>
+                <w:rFonts w:ascii="Calibri" w:eastAsia="Times New Roman" w:hAnsi="Calibri" w:cs="Calibri"/>
+                <w:color w:val="000000"/>
+                <w:lang w:eastAsia="en-IN"/>
+              </w:rPr>
+            </w:pPr>
+            <w:r>
+              <w:rPr>
+                <w:rFonts w:ascii="Calibri" w:eastAsia="Times New Roman" w:hAnsi="Calibri" w:cs="Calibri"/>
+                <w:color w:val="000000"/>
+                <w:lang w:eastAsia="en-IN"/>
+              </w:rPr>
+              <w:t>-</w:t>
             </w:r>
           </w:p>
         </w:tc>
@@ -420,7 +425,7 @@
                 <w:color w:val="000000"/>
                 <w:lang w:eastAsia="en-IN"/>
               </w:rPr>
-              <w:t>Total Amount</w:t>
+              <w:t>Quantity</w:t>
             </w:r>
           </w:p>
         </w:tc>
@@ -445,7 +450,7 @@
                 <w:color w:val="000000"/>
                 <w:lang w:eastAsia="en-IN"/>
               </w:rPr>
-              <w:t>444</w:t>
+              <w:t>1</w:t>
             </w:r>
           </w:p>
         </w:tc>
@@ -1464,7 +1469,7 @@
 </file>
 
 <file path=customXml/itemProps1.xml><?xml version="1.0" encoding="utf-8"?>
-<ds:datastoreItem xmlns:ds="http://schemas.openxmlformats.org/officeDocument/2006/customXml" ds:itemID="{763A7860-CACD-4742-B9D1-2625DF840D89}">
+<ds:datastoreItem xmlns:ds="http://schemas.openxmlformats.org/officeDocument/2006/customXml" ds:itemID="{126760CA-6040-4F78-8969-5F8CCCDB5B15}">
   <ds:schemaRefs>
     <ds:schemaRef ds:uri="http://schemas.openxmlformats.org/officeDocument/2006/bibliography"/>
   </ds:schemaRefs>

</xml_diff>